<commit_message>
after finishing lesson 21
</commit_message>
<xml_diff>
--- a/english_via_skype/solutions/doc/lesson_21_Business phrasal verbs Woj_edit.docx
+++ b/english_via_skype/solutions/doc/lesson_21_Business phrasal verbs Woj_edit.docx
@@ -321,7 +321,25 @@
           <w:szCs w:val="32"/>
           <w:lang w:val="en-US"/>
         </w:rPr>
-        <w:t>……………………….., advise a…………………..</w:t>
+        <w:t>……………………….., advise a</w:t>
+      </w:r>
+      <w:r>
+        <w:rPr>
+          <w:b/>
+          <w:sz w:val="32"/>
+          <w:szCs w:val="32"/>
+          <w:lang w:val="en-US"/>
+        </w:rPr>
+        <w:t>gainst</w:t>
+      </w:r>
+      <w:r>
+        <w:rPr>
+          <w:b/>
+          <w:sz w:val="32"/>
+          <w:szCs w:val="32"/>
+          <w:lang w:val="en-US"/>
+        </w:rPr>
+        <w:t>…………………..</w:t>
       </w:r>
     </w:p>
     <w:p>
@@ -467,24 +485,58 @@
           <w:szCs w:val="32"/>
           <w:lang w:val="en-US"/>
         </w:rPr>
-        <w:t>t……………………..up</w:t>
-      </w:r>
-    </w:p>
-    <w:p>
-      <w:pPr>
-        <w:rPr>
-          <w:sz w:val="32"/>
-          <w:szCs w:val="32"/>
-          <w:lang w:val="en-US"/>
-        </w:rPr>
-      </w:pPr>
-      <w:r>
-        <w:rPr>
-          <w:sz w:val="32"/>
-          <w:szCs w:val="32"/>
-          <w:lang w:val="en-US"/>
-        </w:rPr>
-        <w:t>This week I am ……………………………..up. I won’t be able to meet with you</w:t>
+        <w:t>t</w:t>
+      </w:r>
+      <w:r>
+        <w:rPr>
+          <w:b/>
+          <w:sz w:val="32"/>
+          <w:szCs w:val="32"/>
+          <w:lang w:val="en-US"/>
+        </w:rPr>
+        <w:t>ight</w:t>
+      </w:r>
+      <w:r>
+        <w:rPr>
+          <w:b/>
+          <w:sz w:val="32"/>
+          <w:szCs w:val="32"/>
+          <w:lang w:val="en-US"/>
+        </w:rPr>
+        <w:t>……………………..up</w:t>
+      </w:r>
+    </w:p>
+    <w:p>
+      <w:pPr>
+        <w:rPr>
+          <w:sz w:val="32"/>
+          <w:szCs w:val="32"/>
+          <w:lang w:val="en-US"/>
+        </w:rPr>
+      </w:pPr>
+      <w:r>
+        <w:rPr>
+          <w:sz w:val="32"/>
+          <w:szCs w:val="32"/>
+          <w:lang w:val="en-US"/>
+        </w:rPr>
+        <w:t>This week I am ………</w:t>
+      </w:r>
+      <w:r>
+        <w:rPr>
+          <w:sz w:val="32"/>
+          <w:szCs w:val="32"/>
+          <w:lang w:val="en-US"/>
+        </w:rPr>
+        <w:t>tight</w:t>
+      </w:r>
+      <w:r>
+        <w:rPr>
+          <w:sz w:val="32"/>
+          <w:szCs w:val="32"/>
+          <w:lang w:val="en-US"/>
+        </w:rPr>
+        <w:t>……………………..up. I won’t be able to meet with you</w:t>
       </w:r>
     </w:p>
     <w:p>
@@ -583,6 +635,15 @@
           <w:lang w:val="en-US"/>
         </w:rPr>
         <w:t>measure</w:t>
+      </w:r>
+      <w:r>
+        <w:rPr>
+          <w:b/>
+          <w:sz w:val="32"/>
+          <w:szCs w:val="32"/>
+          <w:lang w:val="en-US"/>
+        </w:rPr>
+        <w:t>/meet</w:t>
       </w:r>
       <w:r>
         <w:rPr>
@@ -633,7 +694,7 @@
           <w:szCs w:val="28"/>
           <w:lang w:val="en-US"/>
         </w:rPr>
-        <w:t xml:space="preserve">…………………….up to my boss’ </w:t>
+        <w:t>/mee</w:t>
       </w:r>
       <w:r>
         <w:rPr>
@@ -641,6 +702,22 @@
           <w:szCs w:val="28"/>
           <w:lang w:val="en-US"/>
         </w:rPr>
+        <w:t>t</w:t>
+      </w:r>
+      <w:r>
+        <w:rPr>
+          <w:sz w:val="28"/>
+          <w:szCs w:val="28"/>
+          <w:lang w:val="en-US"/>
+        </w:rPr>
+        <w:t xml:space="preserve">…………………….up to my boss’ </w:t>
+      </w:r>
+      <w:r>
+        <w:rPr>
+          <w:sz w:val="28"/>
+          <w:szCs w:val="28"/>
+          <w:lang w:val="en-US"/>
+        </w:rPr>
         <w:t>expectations</w:t>
       </w:r>
     </w:p>
@@ -766,7 +843,7 @@
           <w:szCs w:val="32"/>
           <w:lang w:val="en-US"/>
         </w:rPr>
-        <w:t>in</w:t>
+        <w:t>behind</w:t>
       </w:r>
       <w:r>
         <w:rPr>
@@ -817,7 +894,7 @@
           <w:szCs w:val="32"/>
           <w:lang w:val="en-US"/>
         </w:rPr>
-        <w:t>in</w:t>
+        <w:t>behind</w:t>
       </w:r>
       <w:r>
         <w:rPr>
@@ -1116,23 +1193,938 @@
           <w:lang w:val="en-US"/>
         </w:rPr>
       </w:pPr>
+      <w:r>
+        <w:rPr>
+          <w:sz w:val="32"/>
+          <w:szCs w:val="32"/>
+          <w:lang w:val="en-US"/>
+        </w:rPr>
+        <w:t>There is high probability that this investment is going to pay………</w:t>
+      </w:r>
+      <w:r>
+        <w:rPr>
+          <w:sz w:val="32"/>
+          <w:szCs w:val="32"/>
+          <w:lang w:val="en-US"/>
+        </w:rPr>
+        <w:t>off</w:t>
+      </w:r>
+      <w:r>
+        <w:rPr>
+          <w:sz w:val="32"/>
+          <w:szCs w:val="32"/>
+          <w:lang w:val="en-US"/>
+        </w:rPr>
+        <w:t>…………..</w:t>
+      </w:r>
+    </w:p>
+    <w:p>
+      <w:pPr>
+        <w:rPr>
+          <w:sz w:val="32"/>
+          <w:szCs w:val="32"/>
+          <w:lang w:val="en-US"/>
+        </w:rPr>
+      </w:pPr>
+      <w:r>
+        <w:rPr>
+          <w:sz w:val="32"/>
+          <w:szCs w:val="32"/>
+          <w:lang w:val="en-US"/>
+        </w:rPr>
+        <w:t xml:space="preserve">Back </w:t>
+      </w:r>
+      <w:r>
+        <w:rPr>
+          <w:sz w:val="32"/>
+          <w:szCs w:val="32"/>
+          <w:lang w:val="en-US"/>
+        </w:rPr>
+        <w:t>……</w:t>
+      </w:r>
+      <w:r>
+        <w:rPr>
+          <w:sz w:val="32"/>
+          <w:szCs w:val="32"/>
+          <w:lang w:val="en-US"/>
+        </w:rPr>
+        <w:t>out</w:t>
+      </w:r>
+      <w:r>
+        <w:rPr>
+          <w:sz w:val="32"/>
+          <w:szCs w:val="32"/>
+          <w:lang w:val="en-US"/>
+        </w:rPr>
+        <w:t>………………..</w:t>
+      </w:r>
+    </w:p>
+    <w:p>
+      <w:pPr>
+        <w:rPr>
+          <w:sz w:val="32"/>
+          <w:szCs w:val="32"/>
+          <w:lang w:val="en-US"/>
+        </w:rPr>
+      </w:pPr>
+      <w:r>
+        <w:rPr>
+          <w:sz w:val="32"/>
+          <w:szCs w:val="32"/>
+          <w:lang w:val="en-US"/>
+        </w:rPr>
+        <w:t>We were forced to  back …………</w:t>
+      </w:r>
+      <w:r>
+        <w:rPr>
+          <w:sz w:val="32"/>
+          <w:szCs w:val="32"/>
+          <w:lang w:val="en-US"/>
+        </w:rPr>
+        <w:t>out</w:t>
+      </w:r>
+      <w:r>
+        <w:rPr>
+          <w:sz w:val="32"/>
+          <w:szCs w:val="32"/>
+          <w:lang w:val="en-US"/>
+        </w:rPr>
+        <w:t>…………….</w:t>
+      </w:r>
+      <w:r>
+        <w:rPr>
+          <w:sz w:val="32"/>
+          <w:szCs w:val="32"/>
+          <w:lang w:val="en-US"/>
+        </w:rPr>
+        <w:t>from that cooperation due to lack of agreement</w:t>
+      </w:r>
+    </w:p>
+    <w:p>
+      <w:pPr>
+        <w:rPr>
+          <w:sz w:val="32"/>
+          <w:szCs w:val="32"/>
+          <w:lang w:val="en-US"/>
+        </w:rPr>
+      </w:pPr>
+      <w:r>
+        <w:rPr>
+          <w:sz w:val="32"/>
+          <w:szCs w:val="32"/>
+          <w:lang w:val="en-US"/>
+        </w:rPr>
+        <w:t>Go in ……</w:t>
+      </w:r>
+      <w:r>
+        <w:rPr>
+          <w:sz w:val="32"/>
+          <w:szCs w:val="32"/>
+          <w:lang w:val="en-US"/>
+        </w:rPr>
+        <w:t>for</w:t>
+      </w:r>
+      <w:r>
+        <w:rPr>
+          <w:sz w:val="32"/>
+          <w:szCs w:val="32"/>
+          <w:lang w:val="en-US"/>
+        </w:rPr>
+        <w:t>…………………</w:t>
+      </w:r>
+    </w:p>
+    <w:p>
+      <w:pPr>
+        <w:rPr>
+          <w:sz w:val="32"/>
+          <w:szCs w:val="32"/>
+          <w:lang w:val="en-US"/>
+        </w:rPr>
+      </w:pPr>
+      <w:r>
+        <w:rPr>
+          <w:sz w:val="32"/>
+          <w:szCs w:val="32"/>
+          <w:lang w:val="en-US"/>
+        </w:rPr>
+        <w:t>We had better go in …………</w:t>
+      </w:r>
+      <w:r>
+        <w:rPr>
+          <w:sz w:val="32"/>
+          <w:szCs w:val="32"/>
+          <w:lang w:val="en-US"/>
+        </w:rPr>
+        <w:t>for</w:t>
+      </w:r>
+      <w:r>
+        <w:rPr>
+          <w:sz w:val="32"/>
+          <w:szCs w:val="32"/>
+          <w:lang w:val="en-US"/>
+        </w:rPr>
+        <w:t>……………….this venture as it looks highly profitable</w:t>
+      </w:r>
+    </w:p>
+    <w:p>
+      <w:pPr>
+        <w:rPr>
+          <w:sz w:val="32"/>
+          <w:szCs w:val="32"/>
+          <w:lang w:val="en-US"/>
+        </w:rPr>
+      </w:pPr>
+      <w:r>
+        <w:rPr>
+          <w:sz w:val="32"/>
+          <w:szCs w:val="32"/>
+          <w:lang w:val="en-US"/>
+        </w:rPr>
+        <w:t>Put ………</w:t>
+      </w:r>
+      <w:r>
+        <w:rPr>
+          <w:sz w:val="32"/>
+          <w:szCs w:val="32"/>
+          <w:lang w:val="en-US"/>
+        </w:rPr>
+        <w:t>off</w:t>
+      </w:r>
+      <w:r>
+        <w:rPr>
+          <w:sz w:val="32"/>
+          <w:szCs w:val="32"/>
+          <w:lang w:val="en-US"/>
+        </w:rPr>
+        <w:t>……………..</w:t>
+      </w:r>
+    </w:p>
+    <w:p>
+      <w:pPr>
+        <w:rPr>
+          <w:sz w:val="32"/>
+          <w:szCs w:val="32"/>
+          <w:lang w:val="en-US"/>
+        </w:rPr>
+      </w:pPr>
+      <w:r>
+        <w:rPr>
+          <w:sz w:val="32"/>
+          <w:szCs w:val="32"/>
+          <w:lang w:val="en-US"/>
+        </w:rPr>
+        <w:t>Unfortunately due to workload I am forced to put…………</w:t>
+      </w:r>
+      <w:r>
+        <w:rPr>
+          <w:sz w:val="32"/>
+          <w:szCs w:val="32"/>
+          <w:lang w:val="en-US"/>
+        </w:rPr>
+        <w:t>off</w:t>
+      </w:r>
+      <w:r>
+        <w:rPr>
+          <w:sz w:val="32"/>
+          <w:szCs w:val="32"/>
+          <w:lang w:val="en-US"/>
+        </w:rPr>
+        <w:t>…………..this meeting</w:t>
+      </w:r>
+    </w:p>
+    <w:p>
+      <w:pPr>
+        <w:rPr>
+          <w:sz w:val="32"/>
+          <w:szCs w:val="32"/>
+          <w:lang w:val="en-US"/>
+        </w:rPr>
+      </w:pPr>
+      <w:r>
+        <w:rPr>
+          <w:sz w:val="32"/>
+          <w:szCs w:val="32"/>
+          <w:lang w:val="en-US"/>
+        </w:rPr>
+        <w:t>Call off</w:t>
+      </w:r>
+    </w:p>
+    <w:p>
+      <w:pPr>
+        <w:rPr>
+          <w:sz w:val="32"/>
+          <w:szCs w:val="32"/>
+          <w:lang w:val="en-US"/>
+        </w:rPr>
+      </w:pPr>
+      <w:r>
+        <w:rPr>
+          <w:sz w:val="32"/>
+          <w:szCs w:val="32"/>
+          <w:lang w:val="en-US"/>
+        </w:rPr>
+        <w:t>I called ……</w:t>
+      </w:r>
+      <w:r>
+        <w:rPr>
+          <w:sz w:val="32"/>
+          <w:szCs w:val="32"/>
+          <w:lang w:val="en-US"/>
+        </w:rPr>
+        <w:t>off</w:t>
+      </w:r>
+      <w:r>
+        <w:rPr>
+          <w:sz w:val="32"/>
+          <w:szCs w:val="32"/>
+          <w:lang w:val="en-US"/>
+        </w:rPr>
+        <w:t>………………….that conference due to poor attendance</w:t>
+      </w:r>
+    </w:p>
+    <w:p>
+      <w:pPr>
+        <w:rPr>
+          <w:sz w:val="32"/>
+          <w:szCs w:val="32"/>
+          <w:lang w:val="en-US"/>
+        </w:rPr>
+      </w:pPr>
+      <w:r>
+        <w:rPr>
+          <w:sz w:val="32"/>
+          <w:szCs w:val="32"/>
+          <w:lang w:val="en-US"/>
+        </w:rPr>
+        <w:t>Show ………</w:t>
+      </w:r>
+      <w:r>
+        <w:rPr>
+          <w:sz w:val="32"/>
+          <w:szCs w:val="32"/>
+          <w:lang w:val="en-US"/>
+        </w:rPr>
+        <w:t>up</w:t>
+      </w:r>
+      <w:r>
+        <w:rPr>
+          <w:sz w:val="32"/>
+          <w:szCs w:val="32"/>
+          <w:lang w:val="en-US"/>
+        </w:rPr>
+        <w:t>…………………</w:t>
+      </w:r>
+    </w:p>
+    <w:p>
+      <w:pPr>
+        <w:rPr>
+          <w:sz w:val="32"/>
+          <w:szCs w:val="32"/>
+          <w:lang w:val="en-US"/>
+        </w:rPr>
+      </w:pPr>
+      <w:r>
+        <w:rPr>
+          <w:sz w:val="32"/>
+          <w:szCs w:val="32"/>
+          <w:lang w:val="en-US"/>
+        </w:rPr>
+        <w:t>Nobody showed ……………</w:t>
+      </w:r>
+      <w:r>
+        <w:rPr>
+          <w:sz w:val="32"/>
+          <w:szCs w:val="32"/>
+          <w:lang w:val="en-US"/>
+        </w:rPr>
+        <w:t>up</w:t>
+      </w:r>
+      <w:r>
+        <w:rPr>
+          <w:sz w:val="32"/>
+          <w:szCs w:val="32"/>
+          <w:lang w:val="en-US"/>
+        </w:rPr>
+        <w:t>………………..during that meeting what surprised everyone</w:t>
+      </w:r>
+    </w:p>
+    <w:p>
+      <w:pPr>
+        <w:rPr>
+          <w:sz w:val="32"/>
+          <w:szCs w:val="32"/>
+          <w:lang w:val="en-US"/>
+        </w:rPr>
+      </w:pPr>
+      <w:r>
+        <w:rPr>
+          <w:sz w:val="32"/>
+          <w:szCs w:val="32"/>
+          <w:lang w:val="en-US"/>
+        </w:rPr>
+        <w:t>Go ………</w:t>
+      </w:r>
+      <w:r>
+        <w:rPr>
+          <w:sz w:val="32"/>
+          <w:szCs w:val="32"/>
+          <w:lang w:val="en-US"/>
+        </w:rPr>
+        <w:t>over</w:t>
+      </w:r>
+      <w:r>
+        <w:rPr>
+          <w:sz w:val="32"/>
+          <w:szCs w:val="32"/>
+          <w:lang w:val="en-US"/>
+        </w:rPr>
+        <w:t>……………….</w:t>
+      </w:r>
+    </w:p>
+    <w:p>
+      <w:pPr>
+        <w:rPr>
+          <w:sz w:val="32"/>
+          <w:szCs w:val="32"/>
+          <w:lang w:val="en-US"/>
+        </w:rPr>
+      </w:pPr>
+      <w:r>
+        <w:rPr>
+          <w:sz w:val="32"/>
+          <w:szCs w:val="32"/>
+          <w:lang w:val="en-US"/>
+        </w:rPr>
+        <w:t>It is highly advisable to go………</w:t>
+      </w:r>
+      <w:r>
+        <w:rPr>
+          <w:sz w:val="32"/>
+          <w:szCs w:val="32"/>
+          <w:lang w:val="en-US"/>
+        </w:rPr>
+        <w:t>over</w:t>
+      </w:r>
+      <w:r>
+        <w:rPr>
+          <w:sz w:val="32"/>
+          <w:szCs w:val="32"/>
+          <w:lang w:val="en-US"/>
+        </w:rPr>
+        <w:t>………………..this contract one more time as it may contain some bits and pieces which could be critical to that agreement</w:t>
+      </w:r>
+    </w:p>
+    <w:p>
+      <w:pPr>
+        <w:rPr>
+          <w:sz w:val="32"/>
+          <w:szCs w:val="32"/>
+          <w:lang w:val="en-US"/>
+        </w:rPr>
+      </w:pPr>
+      <w:r>
+        <w:rPr>
+          <w:sz w:val="32"/>
+          <w:szCs w:val="32"/>
+          <w:lang w:val="en-US"/>
+        </w:rPr>
+        <w:t>Put into ………</w:t>
+      </w:r>
+      <w:r>
+        <w:rPr>
+          <w:sz w:val="32"/>
+          <w:szCs w:val="32"/>
+          <w:lang w:val="en-US"/>
+        </w:rPr>
+        <w:t>practise</w:t>
+      </w:r>
+      <w:r>
+        <w:rPr>
+          <w:sz w:val="32"/>
+          <w:szCs w:val="32"/>
+          <w:lang w:val="en-US"/>
+        </w:rPr>
+        <w:t>…………………….</w:t>
+      </w:r>
+    </w:p>
+    <w:p>
+      <w:pPr>
+        <w:rPr>
+          <w:sz w:val="32"/>
+          <w:szCs w:val="32"/>
+          <w:lang w:val="en-US"/>
+        </w:rPr>
+      </w:pPr>
+      <w:r>
+        <w:rPr>
+          <w:sz w:val="32"/>
+          <w:szCs w:val="32"/>
+          <w:lang w:val="en-US"/>
+        </w:rPr>
+        <w:t>It seems that this plan is not going to be put into ……</w:t>
+      </w:r>
+      <w:r>
+        <w:rPr>
+          <w:sz w:val="32"/>
+          <w:szCs w:val="32"/>
+          <w:lang w:val="en-US"/>
+        </w:rPr>
+        <w:t>practise</w:t>
+      </w:r>
+      <w:r>
+        <w:rPr>
+          <w:sz w:val="32"/>
+          <w:szCs w:val="32"/>
+          <w:lang w:val="en-US"/>
+        </w:rPr>
+        <w:t>………………</w:t>
+      </w:r>
+    </w:p>
+    <w:p>
+      <w:pPr>
+        <w:rPr>
+          <w:sz w:val="32"/>
+          <w:szCs w:val="32"/>
+          <w:lang w:val="en-US"/>
+        </w:rPr>
+      </w:pPr>
+      <w:r>
+        <w:rPr>
+          <w:sz w:val="32"/>
+          <w:szCs w:val="32"/>
+          <w:lang w:val="en-US"/>
+        </w:rPr>
+        <w:t>Bring ……</w:t>
+      </w:r>
+      <w:r>
+        <w:rPr>
+          <w:sz w:val="32"/>
+          <w:szCs w:val="32"/>
+          <w:lang w:val="en-US"/>
+        </w:rPr>
+        <w:t>about</w:t>
+      </w:r>
+      <w:r>
+        <w:rPr>
+          <w:sz w:val="32"/>
+          <w:szCs w:val="32"/>
+          <w:lang w:val="en-US"/>
+        </w:rPr>
+        <w:t>………….</w:t>
+      </w:r>
+    </w:p>
+    <w:p>
+      <w:pPr>
+        <w:rPr>
+          <w:sz w:val="32"/>
+          <w:szCs w:val="32"/>
+          <w:lang w:val="en-US"/>
+        </w:rPr>
+      </w:pPr>
+      <w:r>
+        <w:rPr>
+          <w:sz w:val="32"/>
+          <w:szCs w:val="32"/>
+          <w:lang w:val="en-US"/>
+        </w:rPr>
+        <w:t>T</w:t>
+      </w:r>
+      <w:r>
+        <w:rPr>
+          <w:sz w:val="32"/>
+          <w:szCs w:val="32"/>
+          <w:lang w:val="en-US"/>
+        </w:rPr>
+        <w:t>his venture brought ……</w:t>
+      </w:r>
+      <w:r>
+        <w:rPr>
+          <w:sz w:val="32"/>
+          <w:szCs w:val="32"/>
+          <w:lang w:val="en-US"/>
+        </w:rPr>
+        <w:t>about</w:t>
+      </w:r>
+      <w:r>
+        <w:rPr>
+          <w:sz w:val="32"/>
+          <w:szCs w:val="32"/>
+          <w:lang w:val="en-US"/>
+        </w:rPr>
+        <w:t>……….</w:t>
+      </w:r>
+      <w:r>
+        <w:rPr>
+          <w:sz w:val="32"/>
+          <w:szCs w:val="32"/>
+          <w:lang w:val="en-US"/>
+        </w:rPr>
+        <w:t xml:space="preserve"> </w:t>
+      </w:r>
+      <w:r>
+        <w:rPr>
+          <w:sz w:val="32"/>
+          <w:szCs w:val="32"/>
+          <w:lang w:val="en-US"/>
+        </w:rPr>
+        <w:t>our ba</w:t>
+      </w:r>
+      <w:r>
+        <w:rPr>
+          <w:sz w:val="32"/>
+          <w:szCs w:val="32"/>
+          <w:lang w:val="en-US"/>
+        </w:rPr>
+        <w:t>nkrup</w:t>
+      </w:r>
+      <w:r>
+        <w:rPr>
+          <w:sz w:val="32"/>
+          <w:szCs w:val="32"/>
+          <w:lang w:val="en-US"/>
+        </w:rPr>
+        <w:t>t</w:t>
+      </w:r>
+      <w:r>
+        <w:rPr>
+          <w:sz w:val="32"/>
+          <w:szCs w:val="32"/>
+          <w:lang w:val="en-US"/>
+        </w:rPr>
+        <w:t>cy</w:t>
+      </w:r>
+    </w:p>
+    <w:p>
+      <w:pPr>
+        <w:rPr>
+          <w:sz w:val="32"/>
+          <w:szCs w:val="32"/>
+          <w:lang w:val="en-US"/>
+        </w:rPr>
+      </w:pPr>
+      <w:r>
+        <w:rPr>
+          <w:sz w:val="32"/>
+          <w:szCs w:val="32"/>
+          <w:lang w:val="en-US"/>
+        </w:rPr>
+        <w:t>Put up ……</w:t>
+      </w:r>
+      <w:r>
+        <w:rPr>
+          <w:sz w:val="32"/>
+          <w:szCs w:val="32"/>
+          <w:lang w:val="en-US"/>
+        </w:rPr>
+        <w:t>with</w:t>
+      </w:r>
+      <w:r>
+        <w:rPr>
+          <w:sz w:val="32"/>
+          <w:szCs w:val="32"/>
+          <w:lang w:val="en-US"/>
+        </w:rPr>
+        <w:t>…………………</w:t>
+      </w:r>
+    </w:p>
+    <w:p>
+      <w:pPr>
+        <w:rPr>
+          <w:sz w:val="32"/>
+          <w:szCs w:val="32"/>
+          <w:lang w:val="en-US"/>
+        </w:rPr>
+      </w:pPr>
+      <w:r>
+        <w:rPr>
+          <w:sz w:val="32"/>
+          <w:szCs w:val="32"/>
+          <w:lang w:val="en-US"/>
+        </w:rPr>
+        <w:t>It’s difficult to put up………</w:t>
+      </w:r>
+      <w:r>
+        <w:rPr>
+          <w:sz w:val="32"/>
+          <w:szCs w:val="32"/>
+          <w:lang w:val="en-US"/>
+        </w:rPr>
+        <w:t>with</w:t>
+      </w:r>
+      <w:r>
+        <w:rPr>
+          <w:sz w:val="32"/>
+          <w:szCs w:val="32"/>
+          <w:lang w:val="en-US"/>
+        </w:rPr>
+        <w:t>…………….complaints of my clients</w:t>
+      </w:r>
+    </w:p>
+    <w:p>
+      <w:pPr>
+        <w:rPr>
+          <w:sz w:val="32"/>
+          <w:szCs w:val="32"/>
+          <w:lang w:val="en-US"/>
+        </w:rPr>
+      </w:pPr>
+      <w:r>
+        <w:rPr>
+          <w:sz w:val="32"/>
+          <w:szCs w:val="32"/>
+          <w:lang w:val="en-US"/>
+        </w:rPr>
+        <w:lastRenderedPageBreak/>
+        <w:t>Get …</w:t>
+      </w:r>
+      <w:r>
+        <w:rPr>
+          <w:sz w:val="32"/>
+          <w:szCs w:val="32"/>
+          <w:lang w:val="en-US"/>
+        </w:rPr>
+        <w:t>over</w:t>
+      </w:r>
+      <w:r>
+        <w:rPr>
+          <w:sz w:val="32"/>
+          <w:szCs w:val="32"/>
+          <w:lang w:val="en-US"/>
+        </w:rPr>
+        <w:t>…………….</w:t>
+      </w:r>
+    </w:p>
+    <w:p>
+      <w:pPr>
+        <w:rPr>
+          <w:sz w:val="32"/>
+          <w:szCs w:val="32"/>
+          <w:lang w:val="en-US"/>
+        </w:rPr>
+      </w:pPr>
+      <w:r>
+        <w:rPr>
+          <w:sz w:val="32"/>
+          <w:szCs w:val="32"/>
+          <w:lang w:val="en-US"/>
+        </w:rPr>
+        <w:t>We got ………</w:t>
+      </w:r>
+      <w:r>
+        <w:rPr>
+          <w:sz w:val="32"/>
+          <w:szCs w:val="32"/>
+          <w:lang w:val="en-US"/>
+        </w:rPr>
+        <w:t>over</w:t>
+      </w:r>
+      <w:r>
+        <w:rPr>
+          <w:sz w:val="32"/>
+          <w:szCs w:val="32"/>
+          <w:lang w:val="en-US"/>
+        </w:rPr>
+        <w:t>……………..that period of stagnancy without any loss</w:t>
+      </w:r>
+    </w:p>
+    <w:p>
+      <w:pPr>
+        <w:rPr>
+          <w:sz w:val="32"/>
+          <w:szCs w:val="32"/>
+          <w:lang w:val="en-US"/>
+        </w:rPr>
+      </w:pPr>
+      <w:r>
+        <w:rPr>
+          <w:sz w:val="32"/>
+          <w:szCs w:val="32"/>
+          <w:lang w:val="en-US"/>
+        </w:rPr>
+        <w:t>Work ……</w:t>
+      </w:r>
+      <w:r>
+        <w:rPr>
+          <w:sz w:val="32"/>
+          <w:szCs w:val="32"/>
+          <w:lang w:val="en-US"/>
+        </w:rPr>
+        <w:t>out</w:t>
+      </w:r>
+      <w:r>
+        <w:rPr>
+          <w:sz w:val="32"/>
+          <w:szCs w:val="32"/>
+          <w:lang w:val="en-US"/>
+        </w:rPr>
+        <w:t>…………</w:t>
+      </w:r>
+    </w:p>
+    <w:p>
+      <w:pPr>
+        <w:rPr>
+          <w:sz w:val="32"/>
+          <w:szCs w:val="32"/>
+          <w:lang w:val="en-US"/>
+        </w:rPr>
+      </w:pPr>
+      <w:r>
+        <w:rPr>
+          <w:sz w:val="32"/>
+          <w:szCs w:val="32"/>
+          <w:lang w:val="en-US"/>
+        </w:rPr>
+        <w:t>To work………</w:t>
+      </w:r>
+      <w:r>
+        <w:rPr>
+          <w:sz w:val="32"/>
+          <w:szCs w:val="32"/>
+          <w:lang w:val="en-US"/>
+        </w:rPr>
+        <w:t>out</w:t>
+      </w:r>
+      <w:r>
+        <w:rPr>
+          <w:sz w:val="32"/>
+          <w:szCs w:val="32"/>
+          <w:lang w:val="en-US"/>
+        </w:rPr>
+        <w:t>………………compromise we have to submit</w:t>
+      </w:r>
+    </w:p>
+    <w:p>
+      <w:pPr>
+        <w:rPr>
+          <w:sz w:val="32"/>
+          <w:szCs w:val="32"/>
+          <w:lang w:val="en-US"/>
+        </w:rPr>
+      </w:pPr>
+      <w:r>
+        <w:rPr>
+          <w:sz w:val="32"/>
+          <w:szCs w:val="32"/>
+          <w:lang w:val="en-US"/>
+        </w:rPr>
+        <w:t>Cut ……</w:t>
+      </w:r>
+      <w:r>
+        <w:rPr>
+          <w:sz w:val="32"/>
+          <w:szCs w:val="32"/>
+          <w:lang w:val="en-US"/>
+        </w:rPr>
+        <w:t>down</w:t>
+      </w:r>
+      <w:r>
+        <w:rPr>
+          <w:sz w:val="32"/>
+          <w:szCs w:val="32"/>
+          <w:lang w:val="en-US"/>
+        </w:rPr>
+        <w:t>………….</w:t>
+      </w:r>
+      <w:r>
+        <w:rPr>
+          <w:sz w:val="32"/>
+          <w:szCs w:val="32"/>
+          <w:lang w:val="en-US"/>
+        </w:rPr>
+        <w:t xml:space="preserve"> on</w:t>
+      </w:r>
+    </w:p>
+    <w:p>
+      <w:pPr>
+        <w:rPr>
+          <w:sz w:val="32"/>
+          <w:szCs w:val="32"/>
+          <w:lang w:val="en-US"/>
+        </w:rPr>
+      </w:pPr>
+      <w:r>
+        <w:rPr>
+          <w:sz w:val="32"/>
+          <w:szCs w:val="32"/>
+          <w:lang w:val="en-US"/>
+        </w:rPr>
+        <w:t>We need to cut ………</w:t>
+      </w:r>
+      <w:r>
+        <w:rPr>
+          <w:sz w:val="32"/>
+          <w:szCs w:val="32"/>
+          <w:lang w:val="en-US"/>
+        </w:rPr>
+        <w:t>down</w:t>
+      </w:r>
+      <w:r>
+        <w:rPr>
+          <w:sz w:val="32"/>
+          <w:szCs w:val="32"/>
+          <w:lang w:val="en-US"/>
+        </w:rPr>
+        <w:t>………on our expenses as it can ruin us</w:t>
+      </w:r>
+    </w:p>
+    <w:p>
+      <w:pPr>
+        <w:rPr>
+          <w:sz w:val="32"/>
+          <w:szCs w:val="32"/>
+          <w:lang w:val="en-US"/>
+        </w:rPr>
+      </w:pPr>
+      <w:r>
+        <w:rPr>
+          <w:sz w:val="32"/>
+          <w:szCs w:val="32"/>
+          <w:lang w:val="en-US"/>
+        </w:rPr>
+        <w:t>Turn……</w:t>
+      </w:r>
+      <w:r>
+        <w:rPr>
+          <w:sz w:val="32"/>
+          <w:szCs w:val="32"/>
+          <w:lang w:val="en-US"/>
+        </w:rPr>
+        <w:t>down</w:t>
+      </w:r>
+      <w:r>
+        <w:rPr>
+          <w:sz w:val="32"/>
+          <w:szCs w:val="32"/>
+          <w:lang w:val="en-US"/>
+        </w:rPr>
+        <w:t>………….</w:t>
+      </w:r>
+    </w:p>
+    <w:p>
+      <w:pPr>
+        <w:rPr>
+          <w:sz w:val="32"/>
+          <w:szCs w:val="32"/>
+          <w:lang w:val="en-US"/>
+        </w:rPr>
+      </w:pPr>
+      <w:r>
+        <w:rPr>
+          <w:sz w:val="32"/>
+          <w:szCs w:val="32"/>
+          <w:lang w:val="en-US"/>
+        </w:rPr>
+        <w:t>I was forced to turn ……</w:t>
+      </w:r>
+      <w:r>
+        <w:rPr>
+          <w:sz w:val="32"/>
+          <w:szCs w:val="32"/>
+          <w:lang w:val="en-US"/>
+        </w:rPr>
+        <w:t>down</w:t>
+      </w:r>
       <w:bookmarkStart w:id="0" w:name="_GoBack"/>
-      <w:r>
-        <w:rPr>
-          <w:sz w:val="32"/>
-          <w:szCs w:val="32"/>
-          <w:lang w:val="en-US"/>
-        </w:rPr>
-        <w:t>There is high probability that this investment is going to pay………</w:t>
-      </w:r>
-      <w:r>
-        <w:rPr>
-          <w:sz w:val="32"/>
-          <w:szCs w:val="32"/>
-          <w:lang w:val="en-US"/>
-        </w:rPr>
-        <w:t>off</w:t>
-      </w:r>
       <w:bookmarkEnd w:id="0"/>
       <w:r>
         <w:rPr>
@@ -1140,602 +2132,7 @@
           <w:szCs w:val="32"/>
           <w:lang w:val="en-US"/>
         </w:rPr>
-        <w:t>…………..</w:t>
-      </w:r>
-    </w:p>
-    <w:p>
-      <w:pPr>
-        <w:rPr>
-          <w:sz w:val="32"/>
-          <w:szCs w:val="32"/>
-          <w:lang w:val="en-US"/>
-        </w:rPr>
-      </w:pPr>
-      <w:r>
-        <w:rPr>
-          <w:sz w:val="32"/>
-          <w:szCs w:val="32"/>
-          <w:lang w:val="en-US"/>
-        </w:rPr>
-        <w:t xml:space="preserve">Back </w:t>
-      </w:r>
-      <w:r>
-        <w:rPr>
-          <w:sz w:val="32"/>
-          <w:szCs w:val="32"/>
-          <w:lang w:val="en-US"/>
-        </w:rPr>
-        <w:t>……………………..</w:t>
-      </w:r>
-    </w:p>
-    <w:p>
-      <w:pPr>
-        <w:rPr>
-          <w:sz w:val="32"/>
-          <w:szCs w:val="32"/>
-          <w:lang w:val="en-US"/>
-        </w:rPr>
-      </w:pPr>
-      <w:r>
-        <w:rPr>
-          <w:sz w:val="32"/>
-          <w:szCs w:val="32"/>
-          <w:lang w:val="en-US"/>
-        </w:rPr>
-        <w:t>We were forced to  back ……………………….</w:t>
-      </w:r>
-      <w:r>
-        <w:rPr>
-          <w:sz w:val="32"/>
-          <w:szCs w:val="32"/>
-          <w:lang w:val="en-US"/>
-        </w:rPr>
-        <w:t>from that cooperation due to lack of agreement</w:t>
-      </w:r>
-    </w:p>
-    <w:p>
-      <w:pPr>
-        <w:rPr>
-          <w:sz w:val="32"/>
-          <w:szCs w:val="32"/>
-          <w:lang w:val="en-US"/>
-        </w:rPr>
-      </w:pPr>
-      <w:r>
-        <w:rPr>
-          <w:sz w:val="32"/>
-          <w:szCs w:val="32"/>
-          <w:lang w:val="en-US"/>
-        </w:rPr>
-        <w:t>Go in ………………………</w:t>
-      </w:r>
-    </w:p>
-    <w:p>
-      <w:pPr>
-        <w:rPr>
-          <w:sz w:val="32"/>
-          <w:szCs w:val="32"/>
-          <w:lang w:val="en-US"/>
-        </w:rPr>
-      </w:pPr>
-      <w:r>
-        <w:rPr>
-          <w:sz w:val="32"/>
-          <w:szCs w:val="32"/>
-          <w:lang w:val="en-US"/>
-        </w:rPr>
-        <w:t>We had better go in ………………………….this venture as it looks highly profitable</w:t>
-      </w:r>
-    </w:p>
-    <w:p>
-      <w:pPr>
-        <w:rPr>
-          <w:sz w:val="32"/>
-          <w:szCs w:val="32"/>
-          <w:lang w:val="en-US"/>
-        </w:rPr>
-      </w:pPr>
-      <w:r>
-        <w:rPr>
-          <w:sz w:val="32"/>
-          <w:szCs w:val="32"/>
-          <w:lang w:val="en-US"/>
-        </w:rPr>
-        <w:t>Put ……………………..</w:t>
-      </w:r>
-    </w:p>
-    <w:p>
-      <w:pPr>
-        <w:rPr>
-          <w:sz w:val="32"/>
-          <w:szCs w:val="32"/>
-          <w:lang w:val="en-US"/>
-        </w:rPr>
-      </w:pPr>
-      <w:r>
-        <w:rPr>
-          <w:sz w:val="32"/>
-          <w:szCs w:val="32"/>
-          <w:lang w:val="en-US"/>
-        </w:rPr>
-        <w:t>Unfortunately due to workload I am forced to put……………………..this meeting</w:t>
-      </w:r>
-    </w:p>
-    <w:p>
-      <w:pPr>
-        <w:rPr>
-          <w:sz w:val="32"/>
-          <w:szCs w:val="32"/>
-          <w:lang w:val="en-US"/>
-        </w:rPr>
-      </w:pPr>
-      <w:r>
-        <w:rPr>
-          <w:sz w:val="32"/>
-          <w:szCs w:val="32"/>
-          <w:lang w:val="en-US"/>
-        </w:rPr>
-        <w:t>Call off</w:t>
-      </w:r>
-    </w:p>
-    <w:p>
-      <w:pPr>
-        <w:rPr>
-          <w:sz w:val="32"/>
-          <w:szCs w:val="32"/>
-          <w:lang w:val="en-US"/>
-        </w:rPr>
-      </w:pPr>
-      <w:r>
-        <w:rPr>
-          <w:sz w:val="32"/>
-          <w:szCs w:val="32"/>
-          <w:lang w:val="en-US"/>
-        </w:rPr>
-        <w:t>I called ……</w:t>
-      </w:r>
-      <w:r>
-        <w:rPr>
-          <w:sz w:val="32"/>
-          <w:szCs w:val="32"/>
-          <w:lang w:val="en-US"/>
-        </w:rPr>
-        <w:t>off</w:t>
-      </w:r>
-      <w:r>
-        <w:rPr>
-          <w:sz w:val="32"/>
-          <w:szCs w:val="32"/>
-          <w:lang w:val="en-US"/>
-        </w:rPr>
-        <w:t>………………….that conference due to poor attendance</w:t>
-      </w:r>
-    </w:p>
-    <w:p>
-      <w:pPr>
-        <w:rPr>
-          <w:sz w:val="32"/>
-          <w:szCs w:val="32"/>
-          <w:lang w:val="en-US"/>
-        </w:rPr>
-      </w:pPr>
-      <w:r>
-        <w:rPr>
-          <w:sz w:val="32"/>
-          <w:szCs w:val="32"/>
-          <w:lang w:val="en-US"/>
-        </w:rPr>
-        <w:t>Show …………………………</w:t>
-      </w:r>
-    </w:p>
-    <w:p>
-      <w:pPr>
-        <w:rPr>
-          <w:sz w:val="32"/>
-          <w:szCs w:val="32"/>
-          <w:lang w:val="en-US"/>
-        </w:rPr>
-      </w:pPr>
-      <w:r>
-        <w:rPr>
-          <w:sz w:val="32"/>
-          <w:szCs w:val="32"/>
-          <w:lang w:val="en-US"/>
-        </w:rPr>
-        <w:t>Nobody showed ……………………………..during that meeting what surprised everyone</w:t>
-      </w:r>
-    </w:p>
-    <w:p>
-      <w:pPr>
-        <w:rPr>
-          <w:sz w:val="32"/>
-          <w:szCs w:val="32"/>
-          <w:lang w:val="en-US"/>
-        </w:rPr>
-      </w:pPr>
-      <w:r>
-        <w:rPr>
-          <w:sz w:val="32"/>
-          <w:szCs w:val="32"/>
-          <w:lang w:val="en-US"/>
-        </w:rPr>
-        <w:t>Go ……………………….</w:t>
-      </w:r>
-    </w:p>
-    <w:p>
-      <w:pPr>
-        <w:rPr>
-          <w:sz w:val="32"/>
-          <w:szCs w:val="32"/>
-          <w:lang w:val="en-US"/>
-        </w:rPr>
-      </w:pPr>
-      <w:r>
-        <w:rPr>
-          <w:sz w:val="32"/>
-          <w:szCs w:val="32"/>
-          <w:lang w:val="en-US"/>
-        </w:rPr>
-        <w:t>It is highly advisable to go………………………..this contract one more time as it may contain some bits and pieces which could be critical to that agreement</w:t>
-      </w:r>
-    </w:p>
-    <w:p>
-      <w:pPr>
-        <w:rPr>
-          <w:sz w:val="32"/>
-          <w:szCs w:val="32"/>
-          <w:lang w:val="en-US"/>
-        </w:rPr>
-      </w:pPr>
-      <w:r>
-        <w:rPr>
-          <w:sz w:val="32"/>
-          <w:szCs w:val="32"/>
-          <w:lang w:val="en-US"/>
-        </w:rPr>
-        <w:t>Put into …………………………….</w:t>
-      </w:r>
-    </w:p>
-    <w:p>
-      <w:pPr>
-        <w:rPr>
-          <w:sz w:val="32"/>
-          <w:szCs w:val="32"/>
-          <w:lang w:val="en-US"/>
-        </w:rPr>
-      </w:pPr>
-      <w:r>
-        <w:rPr>
-          <w:sz w:val="32"/>
-          <w:szCs w:val="32"/>
-          <w:lang w:val="en-US"/>
-        </w:rPr>
-        <w:t>It seems that this plan is not going to be put into ……………………</w:t>
-      </w:r>
-    </w:p>
-    <w:p>
-      <w:pPr>
-        <w:rPr>
-          <w:sz w:val="32"/>
-          <w:szCs w:val="32"/>
-          <w:lang w:val="en-US"/>
-        </w:rPr>
-      </w:pPr>
-      <w:r>
-        <w:rPr>
-          <w:sz w:val="32"/>
-          <w:szCs w:val="32"/>
-          <w:lang w:val="en-US"/>
-        </w:rPr>
-        <w:t>Bring ……</w:t>
-      </w:r>
-      <w:r>
-        <w:rPr>
-          <w:sz w:val="32"/>
-          <w:szCs w:val="32"/>
-          <w:lang w:val="en-US"/>
-        </w:rPr>
-        <w:t>up</w:t>
-      </w:r>
-      <w:r>
-        <w:rPr>
-          <w:sz w:val="32"/>
-          <w:szCs w:val="32"/>
-          <w:lang w:val="en-US"/>
-        </w:rPr>
-        <w:t>………….</w:t>
-      </w:r>
-    </w:p>
-    <w:p>
-      <w:pPr>
-        <w:rPr>
-          <w:sz w:val="32"/>
-          <w:szCs w:val="32"/>
-          <w:lang w:val="en-US"/>
-        </w:rPr>
-      </w:pPr>
-      <w:r>
-        <w:rPr>
-          <w:sz w:val="32"/>
-          <w:szCs w:val="32"/>
-          <w:lang w:val="en-US"/>
-        </w:rPr>
-        <w:t>T</w:t>
-      </w:r>
-      <w:r>
-        <w:rPr>
-          <w:sz w:val="32"/>
-          <w:szCs w:val="32"/>
-          <w:lang w:val="en-US"/>
-        </w:rPr>
-        <w:t>his venture brought ……</w:t>
-      </w:r>
-      <w:r>
-        <w:rPr>
-          <w:sz w:val="32"/>
-          <w:szCs w:val="32"/>
-          <w:lang w:val="en-US"/>
-        </w:rPr>
-        <w:t>up</w:t>
-      </w:r>
-      <w:r>
-        <w:rPr>
-          <w:sz w:val="32"/>
-          <w:szCs w:val="32"/>
-          <w:lang w:val="en-US"/>
-        </w:rPr>
-        <w:t>……….</w:t>
-      </w:r>
-      <w:r>
-        <w:rPr>
-          <w:sz w:val="32"/>
-          <w:szCs w:val="32"/>
-          <w:lang w:val="en-US"/>
-        </w:rPr>
-        <w:t xml:space="preserve"> </w:t>
-      </w:r>
-      <w:r>
-        <w:rPr>
-          <w:sz w:val="32"/>
-          <w:szCs w:val="32"/>
-          <w:lang w:val="en-US"/>
-        </w:rPr>
-        <w:t>our ba</w:t>
-      </w:r>
-      <w:r>
-        <w:rPr>
-          <w:sz w:val="32"/>
-          <w:szCs w:val="32"/>
-          <w:lang w:val="en-US"/>
-        </w:rPr>
-        <w:t>nkrup</w:t>
-      </w:r>
-      <w:r>
-        <w:rPr>
-          <w:sz w:val="32"/>
-          <w:szCs w:val="32"/>
-          <w:lang w:val="en-US"/>
-        </w:rPr>
-        <w:t>t</w:t>
-      </w:r>
-      <w:r>
-        <w:rPr>
-          <w:sz w:val="32"/>
-          <w:szCs w:val="32"/>
-          <w:lang w:val="en-US"/>
-        </w:rPr>
-        <w:t>cy</w:t>
-      </w:r>
-    </w:p>
-    <w:p>
-      <w:pPr>
-        <w:rPr>
-          <w:sz w:val="32"/>
-          <w:szCs w:val="32"/>
-          <w:lang w:val="en-US"/>
-        </w:rPr>
-      </w:pPr>
-      <w:r>
-        <w:rPr>
-          <w:sz w:val="32"/>
-          <w:szCs w:val="32"/>
-          <w:lang w:val="en-US"/>
-        </w:rPr>
-        <w:t>Put up ………………………</w:t>
-      </w:r>
-    </w:p>
-    <w:p>
-      <w:pPr>
-        <w:rPr>
-          <w:sz w:val="32"/>
-          <w:szCs w:val="32"/>
-          <w:lang w:val="en-US"/>
-        </w:rPr>
-      </w:pPr>
-      <w:r>
-        <w:rPr>
-          <w:sz w:val="32"/>
-          <w:szCs w:val="32"/>
-          <w:lang w:val="en-US"/>
-        </w:rPr>
-        <w:t>It’s difficult to put up…………………….complaints of my clients</w:t>
-      </w:r>
-    </w:p>
-    <w:p>
-      <w:pPr>
-        <w:rPr>
-          <w:sz w:val="32"/>
-          <w:szCs w:val="32"/>
-          <w:lang w:val="en-US"/>
-        </w:rPr>
-      </w:pPr>
-      <w:r>
-        <w:rPr>
-          <w:sz w:val="32"/>
-          <w:szCs w:val="32"/>
-          <w:lang w:val="en-US"/>
-        </w:rPr>
-        <w:lastRenderedPageBreak/>
-        <w:t>Get ……………….</w:t>
-      </w:r>
-    </w:p>
-    <w:p>
-      <w:pPr>
-        <w:rPr>
-          <w:sz w:val="32"/>
-          <w:szCs w:val="32"/>
-          <w:lang w:val="en-US"/>
-        </w:rPr>
-      </w:pPr>
-      <w:r>
-        <w:rPr>
-          <w:sz w:val="32"/>
-          <w:szCs w:val="32"/>
-          <w:lang w:val="en-US"/>
-        </w:rPr>
-        <w:t>We got ……………………..that period of stagnancy without any loss</w:t>
-      </w:r>
-    </w:p>
-    <w:p>
-      <w:pPr>
-        <w:rPr>
-          <w:sz w:val="32"/>
-          <w:szCs w:val="32"/>
-          <w:lang w:val="en-US"/>
-        </w:rPr>
-      </w:pPr>
-      <w:r>
-        <w:rPr>
-          <w:sz w:val="32"/>
-          <w:szCs w:val="32"/>
-          <w:lang w:val="en-US"/>
-        </w:rPr>
-        <w:t>Work ……</w:t>
-      </w:r>
-      <w:r>
-        <w:rPr>
-          <w:sz w:val="32"/>
-          <w:szCs w:val="32"/>
-          <w:lang w:val="en-US"/>
-        </w:rPr>
-        <w:t>out</w:t>
-      </w:r>
-      <w:r>
-        <w:rPr>
-          <w:sz w:val="32"/>
-          <w:szCs w:val="32"/>
-          <w:lang w:val="en-US"/>
-        </w:rPr>
-        <w:t>…………</w:t>
-      </w:r>
-    </w:p>
-    <w:p>
-      <w:pPr>
-        <w:rPr>
-          <w:sz w:val="32"/>
-          <w:szCs w:val="32"/>
-          <w:lang w:val="en-US"/>
-        </w:rPr>
-      </w:pPr>
-      <w:r>
-        <w:rPr>
-          <w:sz w:val="32"/>
-          <w:szCs w:val="32"/>
-          <w:lang w:val="en-US"/>
-        </w:rPr>
-        <w:t>To work………</w:t>
-      </w:r>
-      <w:r>
-        <w:rPr>
-          <w:sz w:val="32"/>
-          <w:szCs w:val="32"/>
-          <w:lang w:val="en-US"/>
-        </w:rPr>
-        <w:t>out</w:t>
-      </w:r>
-      <w:r>
-        <w:rPr>
-          <w:sz w:val="32"/>
-          <w:szCs w:val="32"/>
-          <w:lang w:val="en-US"/>
-        </w:rPr>
-        <w:t>………………compromise we have to submit</w:t>
-      </w:r>
-    </w:p>
-    <w:p>
-      <w:pPr>
-        <w:rPr>
-          <w:sz w:val="32"/>
-          <w:szCs w:val="32"/>
-          <w:lang w:val="en-US"/>
-        </w:rPr>
-      </w:pPr>
-      <w:r>
-        <w:rPr>
-          <w:sz w:val="32"/>
-          <w:szCs w:val="32"/>
-          <w:lang w:val="en-US"/>
-        </w:rPr>
-        <w:t>Cut ……………….</w:t>
-      </w:r>
-      <w:r>
-        <w:rPr>
-          <w:sz w:val="32"/>
-          <w:szCs w:val="32"/>
-          <w:lang w:val="en-US"/>
-        </w:rPr>
-        <w:t xml:space="preserve"> on</w:t>
-      </w:r>
-    </w:p>
-    <w:p>
-      <w:pPr>
-        <w:rPr>
-          <w:sz w:val="32"/>
-          <w:szCs w:val="32"/>
-          <w:lang w:val="en-US"/>
-        </w:rPr>
-      </w:pPr>
-      <w:r>
-        <w:rPr>
-          <w:sz w:val="32"/>
-          <w:szCs w:val="32"/>
-          <w:lang w:val="en-US"/>
-        </w:rPr>
-        <w:t>We need to cut ………………on our expenses as it can ruin us</w:t>
-      </w:r>
-    </w:p>
-    <w:p>
-      <w:pPr>
-        <w:rPr>
-          <w:sz w:val="32"/>
-          <w:szCs w:val="32"/>
-          <w:lang w:val="en-US"/>
-        </w:rPr>
-      </w:pPr>
-      <w:r>
-        <w:rPr>
-          <w:sz w:val="32"/>
-          <w:szCs w:val="32"/>
-          <w:lang w:val="en-US"/>
-        </w:rPr>
-        <w:t>Turn……………….</w:t>
-      </w:r>
-    </w:p>
-    <w:p>
-      <w:pPr>
-        <w:rPr>
-          <w:sz w:val="32"/>
-          <w:szCs w:val="32"/>
-          <w:lang w:val="en-US"/>
-        </w:rPr>
-      </w:pPr>
-      <w:r>
-        <w:rPr>
-          <w:sz w:val="32"/>
-          <w:szCs w:val="32"/>
-          <w:lang w:val="en-US"/>
-        </w:rPr>
-        <w:t>I was forced to turn ………………this offer as it was not very beneficial</w:t>
+        <w:t>…………this offer as it was not very beneficial</w:t>
       </w:r>
     </w:p>
     <w:p>
@@ -2392,7 +2789,7 @@
   <a:extraClrSchemeLst/>
   <a:extLst>
     <a:ext uri="{05A4C25C-085E-4340-85A3-A5531E510DB2}">
-      <thm15:themeFamily xmlns:thm15="http://schemas.microsoft.com/office/thememl/2012/main" xmlns="" name="Office Theme" id="{62F939B6-93AF-4DB8-9C6B-D6C7DFDC589F}" vid="{4A3C46E8-61CC-4603-A589-7422A47A8E4A}"/>
+      <thm15:themeFamily xmlns="" xmlns:thm15="http://schemas.microsoft.com/office/thememl/2012/main" name="Office Theme" id="{62F939B6-93AF-4DB8-9C6B-D6C7DFDC589F}" vid="{4A3C46E8-61CC-4603-A589-7422A47A8E4A}"/>
     </a:ext>
   </a:extLst>
 </a:theme>

</xml_diff>